<commit_message>
preprocess notebook almost completed
</commit_message>
<xml_diff>
--- a/submission/XXXXXXXX-FamilyName/Report/Report Structure.docx
+++ b/submission/XXXXXXXX-FamilyName/Report/Report Structure.docx
@@ -5,94 +5,116 @@
     <w:p>
       <w:pPr>
         <w:ind w:left="360"/>
+        <w:jc w:val="center"/>
+        <w:rPr>
+          <w:sz w:val="96"/>
+          <w:szCs w:val="96"/>
+        </w:rPr>
       </w:pPr>
       <w:r>
-        <w:t xml:space="preserve">The </w:t>
-      </w:r>
-      <w:r>
-        <w:t xml:space="preserve">report must be at most 4 pages (2 sheets) long. It must start with the list of team members specified using </w:t>
-      </w:r>
-      <w:r>
-        <w:t>student id, family name and first name like</w:t>
+        <w:rPr>
+          <w:sz w:val="96"/>
+          <w:szCs w:val="96"/>
+        </w:rPr>
+        <w:t>REPORT</w:t>
       </w:r>
     </w:p>
     <w:p>
       <w:pPr>
         <w:ind w:left="360"/>
-      </w:pPr>
+        <w:jc w:val="center"/>
+        <w:rPr>
+          <w:sz w:val="96"/>
+          <w:szCs w:val="96"/>
+        </w:rPr>
+      </w:pPr>
+      <w:bookmarkStart w:id="0" w:name="_GoBack"/>
+      <w:bookmarkEnd w:id="0"/>
     </w:p>
     <w:p>
       <w:pPr>
-        <w:pStyle w:val="ListParagraph"/>
+        <w:rPr>
+          <w:sz w:val="44"/>
+          <w:szCs w:val="44"/>
+        </w:rPr>
+      </w:pPr>
+      <w:r>
+        <w:rPr>
+          <w:sz w:val="44"/>
+          <w:szCs w:val="44"/>
+        </w:rPr>
+        <w:t>TEAM:</w:t>
+      </w:r>
+    </w:p>
+    <w:p>
+      <w:pPr>
+        <w:pStyle w:val="Paragrafoelenco"/>
         <w:numPr>
           <w:ilvl w:val="0"/>
-          <w:numId w:val="2"/>
+          <w:numId w:val="3"/>
         </w:numPr>
+        <w:rPr>
+          <w:sz w:val="44"/>
+          <w:szCs w:val="44"/>
+        </w:rPr>
       </w:pPr>
       <w:r>
-        <w:t xml:space="preserve">10088664 Lanzi </w:t>
+        <w:rPr>
+          <w:sz w:val="44"/>
+          <w:szCs w:val="44"/>
+        </w:rPr>
+        <w:t xml:space="preserve">10644931 </w:t>
       </w:r>
       <w:proofErr w:type="spellStart"/>
       <w:r>
-        <w:t>Pierluca</w:t>
+        <w:rPr>
+          <w:sz w:val="44"/>
+          <w:szCs w:val="44"/>
+        </w:rPr>
+        <w:t>Ansaldi</w:t>
+      </w:r>
+      <w:proofErr w:type="spellEnd"/>
+      <w:r>
+        <w:rPr>
+          <w:sz w:val="44"/>
+          <w:szCs w:val="44"/>
+        </w:rPr>
+        <w:t xml:space="preserve"> Jacopo</w:t>
+      </w:r>
+    </w:p>
+    <w:p>
+      <w:pPr>
+        <w:pStyle w:val="Paragrafoelenco"/>
+        <w:numPr>
+          <w:ilvl w:val="0"/>
+          <w:numId w:val="3"/>
+        </w:numPr>
+        <w:rPr>
+          <w:sz w:val="44"/>
+          <w:szCs w:val="44"/>
+        </w:rPr>
+      </w:pPr>
+      <w:r>
+        <w:rPr>
+          <w:sz w:val="44"/>
+          <w:szCs w:val="44"/>
+        </w:rPr>
+        <w:t xml:space="preserve">… Omar </w:t>
+      </w:r>
+      <w:proofErr w:type="spellStart"/>
+      <w:r>
+        <w:rPr>
+          <w:sz w:val="44"/>
+          <w:szCs w:val="44"/>
+        </w:rPr>
+        <w:t>Emara</w:t>
       </w:r>
       <w:proofErr w:type="spellEnd"/>
     </w:p>
     <w:p>
       <w:pPr>
-        <w:pStyle w:val="ListParagraph"/>
-        <w:numPr>
-          <w:ilvl w:val="0"/>
-          <w:numId w:val="2"/>
-        </w:numPr>
-      </w:pPr>
-      <w:r>
-        <w:t xml:space="preserve">XXXXXXXX </w:t>
-      </w:r>
-      <w:proofErr w:type="spellStart"/>
-      <w:r>
-        <w:t>Pinco</w:t>
-      </w:r>
-      <w:proofErr w:type="spellEnd"/>
-      <w:r>
-        <w:t xml:space="preserve"> </w:t>
-      </w:r>
-      <w:proofErr w:type="spellStart"/>
-      <w:r>
-        <w:t>Pallino</w:t>
-      </w:r>
-      <w:proofErr w:type="spellEnd"/>
-    </w:p>
-    <w:p>
-      <w:pPr>
-        <w:pStyle w:val="ListParagraph"/>
-        <w:numPr>
-          <w:ilvl w:val="0"/>
-          <w:numId w:val="2"/>
-        </w:numPr>
-      </w:pPr>
-      <w:r>
-        <w:t>YYYYYYYY Stilton Gerolamo</w:t>
-      </w:r>
-    </w:p>
-    <w:p>
-      <w:pPr>
-        <w:pStyle w:val="ListParagraph"/>
-        <w:numPr>
-          <w:ilvl w:val="0"/>
-          <w:numId w:val="2"/>
-        </w:numPr>
-      </w:pPr>
-      <w:r>
-        <w:t>…</w:t>
-      </w:r>
-    </w:p>
-    <w:p>
-      <w:pPr>
-        <w:pStyle w:val="ListParagraph"/>
-      </w:pPr>
-      <w:bookmarkStart w:id="0" w:name="_GoBack"/>
-      <w:bookmarkEnd w:id="0"/>
+        <w:pStyle w:val="Paragrafoelenco"/>
+      </w:pPr>
     </w:p>
     <w:p>
       <w:pPr>
@@ -105,7 +127,7 @@
     <w:p/>
     <w:sectPr>
       <w:pgSz w:w="11900" w:h="16840"/>
-      <w:pgMar w:top="1417" w:right="1134" w:bottom="1134" w:left="1134" w:header="708" w:footer="708" w:gutter="0"/>
+      <w:pgMar w:top="720" w:right="720" w:bottom="720" w:left="720" w:header="708" w:footer="708" w:gutter="0"/>
       <w:cols w:space="708"/>
       <w:docGrid w:linePitch="360"/>
     </w:sectPr>
@@ -116,6 +138,119 @@
 <file path=word/numbering.xml><?xml version="1.0" encoding="utf-8"?>
 <w:numbering xmlns:wpc="http://schemas.microsoft.com/office/word/2010/wordprocessingCanvas" xmlns:cx="http://schemas.microsoft.com/office/drawing/2014/chartex" xmlns:cx1="http://schemas.microsoft.com/office/drawing/2015/9/8/chartex" xmlns:cx2="http://schemas.microsoft.com/office/drawing/2015/10/21/chartex" xmlns:cx3="http://schemas.microsoft.com/office/drawing/2016/5/9/chartex" xmlns:cx4="http://schemas.microsoft.com/office/drawing/2016/5/10/chartex" xmlns:cx5="http://schemas.microsoft.com/office/drawing/2016/5/11/chartex" xmlns:cx6="http://schemas.microsoft.com/office/drawing/2016/5/12/chartex" xmlns:cx7="http://schemas.microsoft.com/office/drawing/2016/5/13/chartex" xmlns:cx8="http://schemas.microsoft.com/office/drawing/2016/5/14/chartex" xmlns:mc="http://schemas.openxmlformats.org/markup-compatibility/2006" xmlns:aink="http://schemas.microsoft.com/office/drawing/2016/ink" xmlns:am3d="http://schemas.microsoft.com/office/drawing/2017/model3d" xmlns:o="urn:schemas-microsoft-com:office:office" xmlns:r="http://schemas.openxmlformats.org/officeDocument/2006/relationships" xmlns:m="http://schemas.openxmlformats.org/officeDocument/2006/math" xmlns:v="urn:schemas-microsoft-com:vml" xmlns:wp14="http://schemas.microsoft.com/office/word/2010/wordprocessingDrawing" xmlns:wp="http://schemas.openxmlformats.org/drawingml/2006/wordprocessingDrawing" xmlns:w10="urn:schemas-microsoft-com:office:word" xmlns:w="http://schemas.openxmlformats.org/wordprocessingml/2006/main" xmlns:w14="http://schemas.microsoft.com/office/word/2010/wordml" xmlns:w15="http://schemas.microsoft.com/office/word/2012/wordml" xmlns:w16cid="http://schemas.microsoft.com/office/word/2016/wordml/cid" xmlns:w16se="http://schemas.microsoft.com/office/word/2015/wordml/symex" xmlns:wpg="http://schemas.microsoft.com/office/word/2010/wordprocessingGroup" xmlns:wpi="http://schemas.microsoft.com/office/word/2010/wordprocessingInk" xmlns:wne="http://schemas.microsoft.com/office/word/2006/wordml" xmlns:wps="http://schemas.microsoft.com/office/word/2010/wordprocessingShape" mc:Ignorable="w14 w15 w16se w16cid wp14">
   <w:abstractNum w:abstractNumId="0" w15:restartNumberingAfterBreak="0">
+    <w:nsid w:val="0228615F"/>
+    <w:multiLevelType w:val="hybridMultilevel"/>
+    <w:tmpl w:val="76BEB1D0"/>
+    <w:lvl w:ilvl="0" w:tplc="04100001">
+      <w:start w:val="1"/>
+      <w:numFmt w:val="bullet"/>
+      <w:lvlText w:val=""/>
+      <w:lvlJc w:val="left"/>
+      <w:pPr>
+        <w:ind w:left="720" w:hanging="360"/>
+      </w:pPr>
+      <w:rPr>
+        <w:rFonts w:ascii="Symbol" w:hAnsi="Symbol" w:hint="default"/>
+      </w:rPr>
+    </w:lvl>
+    <w:lvl w:ilvl="1" w:tplc="04100003" w:tentative="1">
+      <w:start w:val="1"/>
+      <w:numFmt w:val="bullet"/>
+      <w:lvlText w:val="o"/>
+      <w:lvlJc w:val="left"/>
+      <w:pPr>
+        <w:ind w:left="1440" w:hanging="360"/>
+      </w:pPr>
+      <w:rPr>
+        <w:rFonts w:ascii="Courier New" w:hAnsi="Courier New" w:cs="Courier New" w:hint="default"/>
+      </w:rPr>
+    </w:lvl>
+    <w:lvl w:ilvl="2" w:tplc="04100005" w:tentative="1">
+      <w:start w:val="1"/>
+      <w:numFmt w:val="bullet"/>
+      <w:lvlText w:val=""/>
+      <w:lvlJc w:val="left"/>
+      <w:pPr>
+        <w:ind w:left="2160" w:hanging="360"/>
+      </w:pPr>
+      <w:rPr>
+        <w:rFonts w:ascii="Wingdings" w:hAnsi="Wingdings" w:hint="default"/>
+      </w:rPr>
+    </w:lvl>
+    <w:lvl w:ilvl="3" w:tplc="04100001" w:tentative="1">
+      <w:start w:val="1"/>
+      <w:numFmt w:val="bullet"/>
+      <w:lvlText w:val=""/>
+      <w:lvlJc w:val="left"/>
+      <w:pPr>
+        <w:ind w:left="2880" w:hanging="360"/>
+      </w:pPr>
+      <w:rPr>
+        <w:rFonts w:ascii="Symbol" w:hAnsi="Symbol" w:hint="default"/>
+      </w:rPr>
+    </w:lvl>
+    <w:lvl w:ilvl="4" w:tplc="04100003" w:tentative="1">
+      <w:start w:val="1"/>
+      <w:numFmt w:val="bullet"/>
+      <w:lvlText w:val="o"/>
+      <w:lvlJc w:val="left"/>
+      <w:pPr>
+        <w:ind w:left="3600" w:hanging="360"/>
+      </w:pPr>
+      <w:rPr>
+        <w:rFonts w:ascii="Courier New" w:hAnsi="Courier New" w:cs="Courier New" w:hint="default"/>
+      </w:rPr>
+    </w:lvl>
+    <w:lvl w:ilvl="5" w:tplc="04100005" w:tentative="1">
+      <w:start w:val="1"/>
+      <w:numFmt w:val="bullet"/>
+      <w:lvlText w:val=""/>
+      <w:lvlJc w:val="left"/>
+      <w:pPr>
+        <w:ind w:left="4320" w:hanging="360"/>
+      </w:pPr>
+      <w:rPr>
+        <w:rFonts w:ascii="Wingdings" w:hAnsi="Wingdings" w:hint="default"/>
+      </w:rPr>
+    </w:lvl>
+    <w:lvl w:ilvl="6" w:tplc="04100001" w:tentative="1">
+      <w:start w:val="1"/>
+      <w:numFmt w:val="bullet"/>
+      <w:lvlText w:val=""/>
+      <w:lvlJc w:val="left"/>
+      <w:pPr>
+        <w:ind w:left="5040" w:hanging="360"/>
+      </w:pPr>
+      <w:rPr>
+        <w:rFonts w:ascii="Symbol" w:hAnsi="Symbol" w:hint="default"/>
+      </w:rPr>
+    </w:lvl>
+    <w:lvl w:ilvl="7" w:tplc="04100003" w:tentative="1">
+      <w:start w:val="1"/>
+      <w:numFmt w:val="bullet"/>
+      <w:lvlText w:val="o"/>
+      <w:lvlJc w:val="left"/>
+      <w:pPr>
+        <w:ind w:left="5760" w:hanging="360"/>
+      </w:pPr>
+      <w:rPr>
+        <w:rFonts w:ascii="Courier New" w:hAnsi="Courier New" w:cs="Courier New" w:hint="default"/>
+      </w:rPr>
+    </w:lvl>
+    <w:lvl w:ilvl="8" w:tplc="04100005" w:tentative="1">
+      <w:start w:val="1"/>
+      <w:numFmt w:val="bullet"/>
+      <w:lvlText w:val=""/>
+      <w:lvlJc w:val="left"/>
+      <w:pPr>
+        <w:ind w:left="6480" w:hanging="360"/>
+      </w:pPr>
+      <w:rPr>
+        <w:rFonts w:ascii="Wingdings" w:hAnsi="Wingdings" w:hint="default"/>
+      </w:rPr>
+    </w:lvl>
+  </w:abstractNum>
+  <w:abstractNum w:abstractNumId="1" w15:restartNumberingAfterBreak="0">
     <w:nsid w:val="1F194074"/>
     <w:multiLevelType w:val="hybridMultilevel"/>
     <w:tmpl w:val="C94029BA"/>
@@ -254,7 +389,7 @@
       </w:rPr>
     </w:lvl>
   </w:abstractNum>
-  <w:abstractNum w:abstractNumId="1" w15:restartNumberingAfterBreak="0">
+  <w:abstractNum w:abstractNumId="2" w15:restartNumberingAfterBreak="0">
     <w:nsid w:val="22346FEA"/>
     <w:multiLevelType w:val="hybridMultilevel"/>
     <w:tmpl w:val="7F520364"/>
@@ -368,10 +503,13 @@
     </w:lvl>
   </w:abstractNum>
   <w:num w:numId="1">
-    <w:abstractNumId w:val="0"/>
+    <w:abstractNumId w:val="1"/>
   </w:num>
   <w:num w:numId="2">
-    <w:abstractNumId w:val="1"/>
+    <w:abstractNumId w:val="2"/>
+  </w:num>
+  <w:num w:numId="3">
+    <w:abstractNumId w:val="0"/>
   </w:num>
 </w:numbering>
 </file>
@@ -767,19 +905,20 @@
     <w:lsdException w:name="Unresolved Mention" w:semiHidden="1" w:unhideWhenUsed="1"/>
     <w:lsdException w:name="Smart Link" w:semiHidden="1" w:unhideWhenUsed="1"/>
   </w:latentStyles>
-  <w:style w:type="paragraph" w:default="1" w:styleId="Normal">
+  <w:style w:type="paragraph" w:default="1" w:styleId="Normale">
     <w:name w:val="Normal"/>
     <w:qFormat/>
     <w:rPr>
       <w:lang w:val="en-US"/>
     </w:rPr>
   </w:style>
-  <w:style w:type="character" w:default="1" w:styleId="DefaultParagraphFont">
+  <w:style w:type="character" w:default="1" w:styleId="Carpredefinitoparagrafo">
     <w:name w:val="Default Paragraph Font"/>
     <w:uiPriority w:val="1"/>
+    <w:semiHidden/>
     <w:unhideWhenUsed/>
   </w:style>
-  <w:style w:type="table" w:default="1" w:styleId="TableNormal">
+  <w:style w:type="table" w:default="1" w:styleId="Tabellanormale">
     <w:name w:val="Normal Table"/>
     <w:uiPriority w:val="99"/>
     <w:semiHidden/>
@@ -794,15 +933,15 @@
       </w:tblCellMar>
     </w:tblPr>
   </w:style>
-  <w:style w:type="numbering" w:default="1" w:styleId="NoList">
+  <w:style w:type="numbering" w:default="1" w:styleId="Nessunelenco">
     <w:name w:val="No List"/>
     <w:uiPriority w:val="99"/>
     <w:semiHidden/>
     <w:unhideWhenUsed/>
   </w:style>
-  <w:style w:type="paragraph" w:styleId="ListParagraph">
+  <w:style w:type="paragraph" w:styleId="Paragrafoelenco">
     <w:name w:val="List Paragraph"/>
-    <w:basedOn w:val="Normal"/>
+    <w:basedOn w:val="Normale"/>
     <w:uiPriority w:val="34"/>
     <w:qFormat/>
     <w:rsid w:val="00ED1F7C"/>

</xml_diff>